<commit_message>
Team Member Assessment document
</commit_message>
<xml_diff>
--- a/Team Member Assessment.docx
+++ b/Team Member Assessment.docx
@@ -197,7 +197,10 @@
               <w:cnfStyle w:val="000000000000" w:firstRow="0" w:lastRow="0" w:firstColumn="0" w:lastColumn="0" w:oddVBand="0" w:evenVBand="0" w:oddHBand="0" w:evenHBand="0" w:firstRowFirstColumn="0" w:firstRowLastColumn="0" w:lastRowFirstColumn="0" w:lastRowLastColumn="0"/>
             </w:pPr>
             <w:r>
-              <w:t>1005</w:t>
+              <w:t>100</w:t>
+            </w:r>
+            <w:r>
+              <w:t>%</w:t>
             </w:r>
             <w:bookmarkStart w:id="0" w:name="_GoBack"/>
             <w:bookmarkEnd w:id="0"/>

</xml_diff>